<commit_message>
highlighted the user entry in at home sample output
</commit_message>
<xml_diff>
--- a/Workshop7.docx
+++ b/Workshop7.docx
@@ -211,6 +211,8 @@
         </w:rPr>
         <w:t>o</w:t>
       </w:r>
+      <w:bookmarkStart w:id="0" w:name="_GoBack"/>
+      <w:bookmarkEnd w:id="0"/>
       <w:r>
         <w:rPr>
           <w:rFonts w:ascii="Arial" w:hAnsi="Arial" w:cs="Arial"/>
@@ -7057,8 +7059,6 @@
         </w:rPr>
         <w:t>&lt;</w:t>
       </w:r>
-      <w:bookmarkStart w:id="0" w:name="_GoBack"/>
-      <w:bookmarkEnd w:id="0"/>
     </w:p>
     <w:p>
       <w:pPr>
@@ -8510,8 +8510,20 @@
       <w:r>
         <w:rPr>
           <w:rFonts w:ascii="Arial" w:hAnsi="Arial" w:cs="Arial"/>
-        </w:rPr>
-        <w:t>Red numbers show the user’s input.</w:t>
+          <w:b/>
+          <w:bCs/>
+          <w:i/>
+          <w:iCs/>
+          <w:color w:val="FF0000"/>
+          <w:u w:val="single"/>
+        </w:rPr>
+        <w:t>Red</w:t>
+      </w:r>
+      <w:r>
+        <w:rPr>
+          <w:rFonts w:ascii="Arial" w:hAnsi="Arial" w:cs="Arial"/>
+        </w:rPr>
+        <w:t xml:space="preserve"> numbers show the user’s input.</w:t>
       </w:r>
     </w:p>
     <w:p>
@@ -9408,7 +9420,22 @@
           <w:szCs w:val="19"/>
           <w:lang w:val="en-CA"/>
         </w:rPr>
-        <w:t>Select: 2</w:t>
+        <w:t xml:space="preserve">Select: </w:t>
+      </w:r>
+      <w:r>
+        <w:rPr>
+          <w:rFonts w:ascii="Consolas" w:hAnsi="Consolas" w:cs="Consolas"/>
+          <w:b/>
+          <w:bCs/>
+          <w:i/>
+          <w:iCs/>
+          <w:color w:val="FF0000"/>
+          <w:sz w:val="19"/>
+          <w:szCs w:val="19"/>
+          <w:u w:val="single"/>
+          <w:lang w:val="en-CA"/>
+        </w:rPr>
+        <w:t>2</w:t>
       </w:r>
     </w:p>
     <w:p>
@@ -9445,7 +9472,22 @@
           <w:szCs w:val="19"/>
           <w:lang w:val="en-CA"/>
         </w:rPr>
-        <w:t>Please input a SKU number: 1234</w:t>
+        <w:t xml:space="preserve">Please input a SKU number: </w:t>
+      </w:r>
+      <w:r>
+        <w:rPr>
+          <w:rFonts w:ascii="Consolas" w:hAnsi="Consolas" w:cs="Consolas"/>
+          <w:b/>
+          <w:bCs/>
+          <w:i/>
+          <w:iCs/>
+          <w:color w:val="FF0000"/>
+          <w:sz w:val="19"/>
+          <w:szCs w:val="19"/>
+          <w:u w:val="single"/>
+          <w:lang w:val="en-CA"/>
+        </w:rPr>
+        <w:t>1234</w:t>
       </w:r>
     </w:p>
     <w:p>
@@ -9482,7 +9524,22 @@
           <w:szCs w:val="19"/>
           <w:lang w:val="en-CA"/>
         </w:rPr>
-        <w:t>Quantity: 23.90</w:t>
+        <w:t xml:space="preserve">Quantity: </w:t>
+      </w:r>
+      <w:r>
+        <w:rPr>
+          <w:rFonts w:ascii="Consolas" w:hAnsi="Consolas" w:cs="Consolas"/>
+          <w:b/>
+          <w:bCs/>
+          <w:i/>
+          <w:iCs/>
+          <w:color w:val="FF0000"/>
+          <w:sz w:val="19"/>
+          <w:szCs w:val="19"/>
+          <w:u w:val="single"/>
+          <w:lang w:val="en-CA"/>
+        </w:rPr>
+        <w:t>23.90</w:t>
       </w:r>
     </w:p>
     <w:p>
@@ -9778,7 +9835,22 @@
           <w:szCs w:val="19"/>
           <w:lang w:val="en-CA"/>
         </w:rPr>
-        <w:t>Select: 2</w:t>
+        <w:t xml:space="preserve">Select: </w:t>
+      </w:r>
+      <w:r>
+        <w:rPr>
+          <w:rFonts w:ascii="Consolas" w:hAnsi="Consolas" w:cs="Consolas"/>
+          <w:b/>
+          <w:bCs/>
+          <w:i/>
+          <w:iCs/>
+          <w:color w:val="FF0000"/>
+          <w:sz w:val="19"/>
+          <w:szCs w:val="19"/>
+          <w:u w:val="single"/>
+          <w:lang w:val="en-CA"/>
+        </w:rPr>
+        <w:t>2</w:t>
       </w:r>
     </w:p>
     <w:p>
@@ -9815,7 +9887,22 @@
           <w:szCs w:val="19"/>
           <w:lang w:val="en-CA"/>
         </w:rPr>
-        <w:t>Please input a SKU number: 9010</w:t>
+        <w:t xml:space="preserve">Please input a SKU number: </w:t>
+      </w:r>
+      <w:r>
+        <w:rPr>
+          <w:rFonts w:ascii="Consolas" w:hAnsi="Consolas" w:cs="Consolas"/>
+          <w:b/>
+          <w:bCs/>
+          <w:i/>
+          <w:iCs/>
+          <w:color w:val="FF0000"/>
+          <w:sz w:val="19"/>
+          <w:szCs w:val="19"/>
+          <w:u w:val="single"/>
+          <w:lang w:val="en-CA"/>
+        </w:rPr>
+        <w:t>9010</w:t>
       </w:r>
     </w:p>
     <w:p>
@@ -9852,7 +9939,22 @@
           <w:szCs w:val="19"/>
           <w:lang w:val="en-CA"/>
         </w:rPr>
-        <w:t>Quantity: 5</w:t>
+        <w:t xml:space="preserve">Quantity: </w:t>
+      </w:r>
+      <w:r>
+        <w:rPr>
+          <w:rFonts w:ascii="Consolas" w:hAnsi="Consolas" w:cs="Consolas"/>
+          <w:b/>
+          <w:bCs/>
+          <w:i/>
+          <w:iCs/>
+          <w:color w:val="FF0000"/>
+          <w:sz w:val="19"/>
+          <w:szCs w:val="19"/>
+          <w:u w:val="single"/>
+          <w:lang w:val="en-CA"/>
+        </w:rPr>
+        <w:t>5</w:t>
       </w:r>
     </w:p>
     <w:p>
@@ -9889,7 +9991,22 @@
           <w:szCs w:val="19"/>
           <w:lang w:val="en-CA"/>
         </w:rPr>
-        <w:t>Price: 89.20</w:t>
+        <w:t xml:space="preserve">Price: </w:t>
+      </w:r>
+      <w:r>
+        <w:rPr>
+          <w:rFonts w:ascii="Consolas" w:hAnsi="Consolas" w:cs="Consolas"/>
+          <w:b/>
+          <w:bCs/>
+          <w:i/>
+          <w:iCs/>
+          <w:color w:val="FF0000"/>
+          <w:sz w:val="19"/>
+          <w:szCs w:val="19"/>
+          <w:u w:val="single"/>
+          <w:lang w:val="en-CA"/>
+        </w:rPr>
+        <w:t>89.20</w:t>
       </w:r>
     </w:p>
     <w:p>
@@ -10186,7 +10303,22 @@
           <w:szCs w:val="19"/>
           <w:lang w:val="en-CA"/>
         </w:rPr>
-        <w:t>Select: 2</w:t>
+        <w:t xml:space="preserve">Select: </w:t>
+      </w:r>
+      <w:r>
+        <w:rPr>
+          <w:rFonts w:ascii="Consolas" w:hAnsi="Consolas" w:cs="Consolas"/>
+          <w:b/>
+          <w:bCs/>
+          <w:i/>
+          <w:iCs/>
+          <w:color w:val="FF0000"/>
+          <w:sz w:val="19"/>
+          <w:szCs w:val="19"/>
+          <w:u w:val="single"/>
+          <w:lang w:val="en-CA"/>
+        </w:rPr>
+        <w:t>2</w:t>
       </w:r>
     </w:p>
     <w:p>
@@ -10223,7 +10355,22 @@
           <w:szCs w:val="19"/>
           <w:lang w:val="en-CA"/>
         </w:rPr>
-        <w:t>Please input a SKU number: 8721</w:t>
+        <w:t xml:space="preserve">Please input a SKU number: </w:t>
+      </w:r>
+      <w:r>
+        <w:rPr>
+          <w:rFonts w:ascii="Consolas" w:hAnsi="Consolas" w:cs="Consolas"/>
+          <w:b/>
+          <w:bCs/>
+          <w:i/>
+          <w:iCs/>
+          <w:color w:val="FF0000"/>
+          <w:sz w:val="19"/>
+          <w:szCs w:val="19"/>
+          <w:u w:val="single"/>
+          <w:lang w:val="en-CA"/>
+        </w:rPr>
+        <w:t>8721</w:t>
       </w:r>
     </w:p>
     <w:p>
@@ -10260,7 +10407,22 @@
           <w:szCs w:val="19"/>
           <w:lang w:val="en-CA"/>
         </w:rPr>
-        <w:t>Quantity: 4</w:t>
+        <w:t xml:space="preserve">Quantity: </w:t>
+      </w:r>
+      <w:r>
+        <w:rPr>
+          <w:rFonts w:ascii="Consolas" w:hAnsi="Consolas" w:cs="Consolas"/>
+          <w:b/>
+          <w:bCs/>
+          <w:i/>
+          <w:iCs/>
+          <w:color w:val="FF0000"/>
+          <w:sz w:val="19"/>
+          <w:szCs w:val="19"/>
+          <w:u w:val="single"/>
+          <w:lang w:val="en-CA"/>
+        </w:rPr>
+        <w:t>4</w:t>
       </w:r>
     </w:p>
     <w:p>
@@ -10297,7 +10459,22 @@
           <w:szCs w:val="19"/>
           <w:lang w:val="en-CA"/>
         </w:rPr>
-        <w:t>Price: 19.99</w:t>
+        <w:t xml:space="preserve">Price: </w:t>
+      </w:r>
+      <w:r>
+        <w:rPr>
+          <w:rFonts w:ascii="Consolas" w:hAnsi="Consolas" w:cs="Consolas"/>
+          <w:b/>
+          <w:bCs/>
+          <w:i/>
+          <w:iCs/>
+          <w:color w:val="FF0000"/>
+          <w:sz w:val="19"/>
+          <w:szCs w:val="19"/>
+          <w:u w:val="single"/>
+          <w:lang w:val="en-CA"/>
+        </w:rPr>
+        <w:t>19.99</w:t>
       </w:r>
     </w:p>
     <w:p>
@@ -10593,7 +10770,22 @@
           <w:szCs w:val="19"/>
           <w:lang w:val="en-CA"/>
         </w:rPr>
-        <w:t>Select: 1</w:t>
+        <w:t xml:space="preserve">Select: </w:t>
+      </w:r>
+      <w:r>
+        <w:rPr>
+          <w:rFonts w:ascii="Consolas" w:hAnsi="Consolas" w:cs="Consolas"/>
+          <w:b/>
+          <w:bCs/>
+          <w:i/>
+          <w:iCs/>
+          <w:color w:val="FF0000"/>
+          <w:sz w:val="19"/>
+          <w:szCs w:val="19"/>
+          <w:u w:val="single"/>
+          <w:lang w:val="en-CA"/>
+        </w:rPr>
+        <w:t>1</w:t>
       </w:r>
     </w:p>
     <w:p>
@@ -11189,7 +11381,22 @@
           <w:szCs w:val="19"/>
           <w:lang w:val="en-CA"/>
         </w:rPr>
-        <w:t>Select: 3</w:t>
+        <w:t xml:space="preserve">Select: </w:t>
+      </w:r>
+      <w:r>
+        <w:rPr>
+          <w:rFonts w:ascii="Consolas" w:hAnsi="Consolas" w:cs="Consolas"/>
+          <w:b/>
+          <w:bCs/>
+          <w:i/>
+          <w:iCs/>
+          <w:color w:val="FF0000"/>
+          <w:sz w:val="19"/>
+          <w:szCs w:val="19"/>
+          <w:u w:val="single"/>
+          <w:lang w:val="en-CA"/>
+        </w:rPr>
+        <w:t>3</w:t>
       </w:r>
     </w:p>
     <w:p>
@@ -11226,7 +11433,22 @@
           <w:szCs w:val="19"/>
           <w:lang w:val="en-CA"/>
         </w:rPr>
-        <w:t>Please input the sku number of the item: 7777</w:t>
+        <w:t xml:space="preserve">Please input the sku number of the item: </w:t>
+      </w:r>
+      <w:r>
+        <w:rPr>
+          <w:rFonts w:ascii="Consolas" w:hAnsi="Consolas" w:cs="Consolas"/>
+          <w:b/>
+          <w:bCs/>
+          <w:i/>
+          <w:iCs/>
+          <w:color w:val="FF0000"/>
+          <w:sz w:val="19"/>
+          <w:szCs w:val="19"/>
+          <w:u w:val="single"/>
+          <w:lang w:val="en-CA"/>
+        </w:rPr>
+        <w:t>7777</w:t>
       </w:r>
     </w:p>
     <w:p>
@@ -11522,7 +11744,22 @@
           <w:szCs w:val="19"/>
           <w:lang w:val="en-CA"/>
         </w:rPr>
-        <w:t>Select: 3</w:t>
+        <w:t xml:space="preserve">Select: </w:t>
+      </w:r>
+      <w:r>
+        <w:rPr>
+          <w:rFonts w:ascii="Consolas" w:hAnsi="Consolas" w:cs="Consolas"/>
+          <w:b/>
+          <w:bCs/>
+          <w:i/>
+          <w:iCs/>
+          <w:color w:val="FF0000"/>
+          <w:sz w:val="19"/>
+          <w:szCs w:val="19"/>
+          <w:u w:val="single"/>
+          <w:lang w:val="en-CA"/>
+        </w:rPr>
+        <w:t>3</w:t>
       </w:r>
     </w:p>
     <w:p>
@@ -11559,7 +11796,22 @@
           <w:szCs w:val="19"/>
           <w:lang w:val="en-CA"/>
         </w:rPr>
-        <w:t>Please input the sku number of the item: 9010</w:t>
+        <w:t xml:space="preserve">Please input the sku number of the item: </w:t>
+      </w:r>
+      <w:r>
+        <w:rPr>
+          <w:rFonts w:ascii="Consolas" w:hAnsi="Consolas" w:cs="Consolas"/>
+          <w:b/>
+          <w:bCs/>
+          <w:i/>
+          <w:iCs/>
+          <w:color w:val="FF0000"/>
+          <w:sz w:val="19"/>
+          <w:szCs w:val="19"/>
+          <w:u w:val="single"/>
+          <w:lang w:val="en-CA"/>
+        </w:rPr>
+        <w:t>9010</w:t>
       </w:r>
     </w:p>
     <w:p>
@@ -11855,7 +12107,22 @@
           <w:szCs w:val="19"/>
           <w:lang w:val="en-CA"/>
         </w:rPr>
-        <w:t>Select: 0</w:t>
+        <w:t xml:space="preserve">Select: </w:t>
+      </w:r>
+      <w:r>
+        <w:rPr>
+          <w:rFonts w:ascii="Consolas" w:hAnsi="Consolas" w:cs="Consolas"/>
+          <w:b/>
+          <w:bCs/>
+          <w:i/>
+          <w:iCs/>
+          <w:color w:val="FF0000"/>
+          <w:sz w:val="19"/>
+          <w:szCs w:val="19"/>
+          <w:u w:val="single"/>
+          <w:lang w:val="en-CA"/>
+        </w:rPr>
+        <w:t>0</w:t>
       </w:r>
     </w:p>
     <w:p>
@@ -17000,7 +17267,7 @@
 </file>
 
 <file path=customXml/itemProps1.xml><?xml version="1.0" encoding="utf-8"?>
-<ds:datastoreItem xmlns:ds="http://schemas.openxmlformats.org/officeDocument/2006/customXml" ds:itemID="{0E893BB7-D510-4A3F-B99F-9466465A21F7}">
+<ds:datastoreItem xmlns:ds="http://schemas.openxmlformats.org/officeDocument/2006/customXml" ds:itemID="{813CA0F6-BB04-4782-A5D1-AEFFEC41DC8D}">
   <ds:schemaRefs>
     <ds:schemaRef ds:uri="http://schemas.openxmlformats.org/officeDocument/2006/bibliography"/>
   </ds:schemaRefs>

</xml_diff>